<commit_message>
add some modif in CDC
</commit_message>
<xml_diff>
--- a/projet_Elec/document_à_rendre/CDC_final.docx
+++ b/projet_Elec/document_à_rendre/CDC_final.docx
@@ -975,12 +975,6 @@
       <w:tr>
         <w:tblPrEx>
           <w:tblLayout w:type="fixed"/>
-          <w:tblCellMar>
-            <w:top w:w="0" w:type="dxa"/>
-            <w:left w:w="0" w:type="dxa"/>
-            <w:bottom w:w="0" w:type="dxa"/>
-            <w:right w:w="0" w:type="dxa"/>
-          </w:tblCellMar>
         </w:tblPrEx>
         <w:trPr>
           <w:trHeight w:val="37" w:hRule="atLeast"/>
@@ -1961,12 +1955,6 @@
       <w:tr>
         <w:tblPrEx>
           <w:tblLayout w:type="fixed"/>
-          <w:tblCellMar>
-            <w:top w:w="0" w:type="dxa"/>
-            <w:left w:w="0" w:type="dxa"/>
-            <w:bottom w:w="0" w:type="dxa"/>
-            <w:right w:w="0" w:type="dxa"/>
-          </w:tblCellMar>
         </w:tblPrEx>
         <w:trPr>
           <w:trHeight w:val="326" w:hRule="atLeast"/>
@@ -4640,12 +4628,14 @@
         <w:rPr>
           <w:sz w:val="24"/>
           <w:szCs w:val="24"/>
+          <w:highlight w:val="yellow"/>
         </w:rPr>
       </w:pPr>
       <w:r>
         <w:rPr>
           <w:sz w:val="24"/>
           <w:szCs w:val="24"/>
+          <w:highlight w:val="yellow"/>
         </w:rPr>
         <w:t>Le produit à développer est un robot sur programmé en Python avec un micro-contrôleur Python. Ce robot devra être Plug&amp;Play c'est-à-dire qu’il sera possible de changer, remplacer ou même ajouter différents composants et périphériques sur le robot. Un shield devra être conçu pour pouvoir accueillir tout type de composant.</w:t>
       </w:r>
@@ -4834,7 +4824,23 @@
           <w:color w:val="000000"/>
           <w:sz w:val="24"/>
         </w:rPr>
-        <w:t>La carte électronique du robot a des dimensions égales à 50mm (+/-10mm) en</w:t>
+        <w:t>La carte électronique du robot a des dimensions égales à 50mm (+/-</w:t>
+      </w:r>
+      <w:r>
+        <w:rPr>
+          <w:rFonts w:eastAsia="Times New Roman"/>
+          <w:color w:val="000000"/>
+          <w:sz w:val="24"/>
+        </w:rPr>
+        <w:t>2</w:t>
+      </w:r>
+      <w:r>
+        <w:rPr>
+          <w:rFonts w:eastAsia="Times New Roman"/>
+          <w:color w:val="000000"/>
+          <w:sz w:val="24"/>
+        </w:rPr>
+        <w:t>0mm) en</w:t>
       </w:r>
       <w:r>
         <w:rPr>
@@ -4851,7 +4857,23 @@
           <w:color w:val="000000"/>
           <w:sz w:val="24"/>
         </w:rPr>
-        <w:t>largeur, 80mm (+/-10mm) en longueur.</w:t>
+        <w:t>largeur, 80mm (+/-</w:t>
+      </w:r>
+      <w:r>
+        <w:rPr>
+          <w:rFonts w:eastAsia="Times New Roman"/>
+          <w:color w:val="000000"/>
+          <w:sz w:val="24"/>
+        </w:rPr>
+        <w:t>2</w:t>
+      </w:r>
+      <w:r>
+        <w:rPr>
+          <w:rFonts w:eastAsia="Times New Roman"/>
+          <w:color w:val="000000"/>
+          <w:sz w:val="24"/>
+        </w:rPr>
+        <w:t>0mm) en longueur.</w:t>
       </w:r>
     </w:p>
     <w:p>
@@ -5170,7 +5192,23 @@
           <w:color w:val="000000"/>
           <w:sz w:val="24"/>
         </w:rPr>
-        <w:t>Lithium-Polymère 2S pour fonctionner. Cet accumulateur est d'une capacité de 2000 mah.</w:t>
+        <w:t>Lithium-Polymère 2S pour fonctionner. Cet accumulateur est d'une capacité de 2000</w:t>
+      </w:r>
+      <w:r>
+        <w:rPr>
+          <w:rFonts w:eastAsia="Times New Roman"/>
+          <w:color w:val="000000"/>
+          <w:sz w:val="24"/>
+        </w:rPr>
+        <w:t xml:space="preserve"> à 3000</w:t>
+      </w:r>
+      <w:r>
+        <w:rPr>
+          <w:rFonts w:eastAsia="Times New Roman"/>
+          <w:color w:val="000000"/>
+          <w:sz w:val="24"/>
+        </w:rPr>
+        <w:t xml:space="preserve"> mah.</w:t>
       </w:r>
     </w:p>
     <w:p>
@@ -5692,23 +5730,7 @@
           <w:color w:val="000000"/>
           <w:sz w:val="24"/>
         </w:rPr>
-        <w:t>Le robot comporte un micro-</w:t>
-      </w:r>
-      <w:r>
-        <w:rPr>
-          <w:rFonts w:eastAsia="Times New Roman"/>
-          <w:color w:val="000000"/>
-          <w:sz w:val="24"/>
-        </w:rPr>
-        <w:t>c</w:t>
-      </w:r>
-      <w:r>
-        <w:rPr>
-          <w:rFonts w:eastAsia="Times New Roman"/>
-          <w:color w:val="000000"/>
-          <w:sz w:val="24"/>
-        </w:rPr>
-        <w:t>ontrôleur python Wipi2.0.</w:t>
+        <w:t>Le robot comporte un micro-contrôleur python Wipi2.0.</w:t>
       </w:r>
     </w:p>
     <w:p>
@@ -5826,33 +5848,7 @@
             </w14:solidFill>
           </w14:textFill>
         </w:rPr>
-        <w:t xml:space="preserve"> micro-contrôleur Wipi2.</w:t>
-      </w:r>
-      <w:r>
-        <w:rPr>
-          <w:rFonts w:eastAsia="Times New Roman"/>
-          <w:color w:val="2E3436" w:themeColor="text1"/>
-          <w:sz w:val="24"/>
-          <w14:textFill>
-            <w14:solidFill>
-              <w14:schemeClr w14:val="tx1"/>
-            </w14:solidFill>
-          </w14:textFill>
-        </w:rPr>
-        <w:t xml:space="preserve">0 </w:t>
-      </w:r>
-      <w:r>
-        <w:rPr>
-          <w:rFonts w:eastAsia="Times New Roman"/>
-          <w:color w:val="2E3436" w:themeColor="text1"/>
-          <w:sz w:val="24"/>
-          <w14:textFill>
-            <w14:solidFill>
-              <w14:schemeClr w14:val="tx1"/>
-            </w14:solidFill>
-          </w14:textFill>
-        </w:rPr>
-        <w:t>permet de stocker des données sur une carte SD.</w:t>
+        <w:t xml:space="preserve"> micro-contrôleur Wipi2.0 permet de stocker des données sur une carte SD.</w:t>
       </w:r>
     </w:p>
     <w:p>
@@ -5990,7 +5986,39 @@
           <w:color w:val="000000"/>
           <w:sz w:val="24"/>
         </w:rPr>
-        <w:t>Le robot comporte un pont en H pour pouvoir actionner les moteurs dans les deux sens de rotations. Le pont en H devra être compatible avec une tension de 3.7V.</w:t>
+        <w:t xml:space="preserve">Le robot comporte </w:t>
+      </w:r>
+      <w:r>
+        <w:rPr>
+          <w:rFonts w:eastAsia="Times New Roman"/>
+          <w:color w:val="000000"/>
+          <w:sz w:val="24"/>
+        </w:rPr>
+        <w:t>deux</w:t>
+      </w:r>
+      <w:r>
+        <w:rPr>
+          <w:rFonts w:eastAsia="Times New Roman"/>
+          <w:color w:val="000000"/>
+          <w:sz w:val="24"/>
+        </w:rPr>
+        <w:t xml:space="preserve"> pont</w:t>
+      </w:r>
+      <w:r>
+        <w:rPr>
+          <w:rFonts w:eastAsia="Times New Roman"/>
+          <w:color w:val="000000"/>
+          <w:sz w:val="24"/>
+        </w:rPr>
+        <w:t>s</w:t>
+      </w:r>
+      <w:r>
+        <w:rPr>
+          <w:rFonts w:eastAsia="Times New Roman"/>
+          <w:color w:val="000000"/>
+          <w:sz w:val="24"/>
+        </w:rPr>
+        <w:t xml:space="preserve"> en H pour pouvoir actionner les moteurs dans les deux sens de rotations. Le pont en H devra être compatible avec une tension de 3.7V.</w:t>
       </w:r>
     </w:p>
     <w:p>
@@ -6134,6 +6162,15 @@
           <w:sz w:val="24"/>
         </w:rPr>
         <w:t>EXIG_ROBOT_COMUNICATION</w:t>
+      </w:r>
+      <w:r>
+        <w:rPr>
+          <w:rFonts w:eastAsia="Times New Roman"/>
+          <w:b/>
+          <w:color w:val="000000"/>
+          <w:sz w:val="24"/>
+        </w:rPr>
+        <w:t xml:space="preserve"> (optionnel)</w:t>
       </w:r>
     </w:p>
     <w:p>
@@ -6459,6 +6496,32 @@
     </w:p>
     <w:p>
       <w:pPr>
+        <w:spacing w:line="0" w:lineRule="atLeast"/>
+        <w:rPr>
+          <w:rFonts w:eastAsia="Times New Roman"/>
+        </w:rPr>
+      </w:pPr>
+      <w:r>
+        <w:rPr>
+          <w:rFonts w:eastAsia="Times New Roman"/>
+          <w:b/>
+          <w:color w:val="0000FF"/>
+          <w:sz w:val="24"/>
+        </w:rPr>
+        <w:t xml:space="preserve">Référence de l'exigence : </w:t>
+      </w:r>
+      <w:r>
+        <w:rPr>
+          <w:rFonts w:eastAsia="Times New Roman"/>
+          <w:b/>
+          <w:color w:val="000000"/>
+          <w:sz w:val="24"/>
+        </w:rPr>
+        <w:t>EXIG_ROBOT_COUT</w:t>
+      </w:r>
+    </w:p>
+    <w:p>
+      <w:pPr>
         <w:spacing w:line="258" w:lineRule="auto"/>
         <w:ind w:left="560" w:right="20"/>
         <w:jc w:val="both"/>
@@ -6469,55 +6532,6 @@
       <w:r>
         <w:rPr>
           <w:rFonts w:eastAsia="Times New Roman"/>
-          <w:color w:val="2E3436" w:themeColor="text1"/>
-          <w:sz w:val="24"/>
-          <w14:textFill>
-            <w14:solidFill>
-              <w14:schemeClr w14:val="tx1"/>
-            </w14:solidFill>
-          </w14:textFill>
-        </w:rPr>
-        <w:t>Soit une durée totale de xxx pour la conception et la mise en place du projet.</w:t>
-      </w:r>
-    </w:p>
-    <w:p>
-      <w:pPr>
-        <w:spacing w:line="0" w:lineRule="atLeast"/>
-        <w:rPr>
-          <w:rFonts w:eastAsia="Times New Roman"/>
-        </w:rPr>
-      </w:pPr>
-      <w:r>
-        <w:rPr>
-          <w:rFonts w:eastAsia="Times New Roman"/>
-          <w:b/>
-          <w:color w:val="0000FF"/>
-          <w:sz w:val="24"/>
-        </w:rPr>
-        <w:t xml:space="preserve">Référence de l'exigence : </w:t>
-      </w:r>
-      <w:r>
-        <w:rPr>
-          <w:rFonts w:eastAsia="Times New Roman"/>
-          <w:b/>
-          <w:color w:val="000000"/>
-          <w:sz w:val="24"/>
-        </w:rPr>
-        <w:t>EXIG_ROBOT_COUT</w:t>
-      </w:r>
-    </w:p>
-    <w:p>
-      <w:pPr>
-        <w:spacing w:line="258" w:lineRule="auto"/>
-        <w:ind w:left="560" w:right="20"/>
-        <w:jc w:val="both"/>
-        <w:rPr>
-          <w:rFonts w:eastAsia="Times New Roman"/>
-        </w:rPr>
-      </w:pPr>
-      <w:r>
-        <w:rPr>
-          <w:rFonts w:eastAsia="Times New Roman"/>
           <w:b/>
           <w:color w:val="FF0000"/>
           <w:sz w:val="24"/>
@@ -6549,6 +6563,8 @@
         </w:rPr>
         <w:t>électroniques) nécessaires pour la fabrication d'un seul prototype du robot est inférieur à 120 € (+/-20€)TTC.</w:t>
       </w:r>
+      <w:bookmarkStart w:id="15" w:name="_GoBack"/>
+      <w:bookmarkEnd w:id="15"/>
     </w:p>
     <w:p>
       <w:pPr>
@@ -6597,7 +6613,7 @@
           <w:rFonts w:eastAsia="Times New Roman"/>
           <w:sz w:val="24"/>
         </w:rPr>
-        <w:t>une budgétisation initiale du kart à hélice</w:t>
+        <w:t>une budgétisation initiale</w:t>
       </w:r>
     </w:p>
     <w:p>
@@ -6644,14 +6660,7 @@
           <w:rFonts w:eastAsia="Times New Roman"/>
           <w:sz w:val="24"/>
         </w:rPr>
-        <w:t>la réalisation d'une nomenclature détaillée et financièremen</w:t>
-      </w:r>
-      <w:r>
-        <w:rPr>
-          <w:rFonts w:eastAsia="Times New Roman"/>
-          <w:sz w:val="24"/>
-        </w:rPr>
-        <w:t>t</w:t>
+        <w:t>la réalisation d'une nomenclature</w:t>
       </w:r>
     </w:p>
     <w:p>
@@ -10286,8 +10295,6 @@
           <w:rFonts w:eastAsia="Times New Roman"/>
         </w:rPr>
       </w:pPr>
-      <w:bookmarkStart w:id="15" w:name="_GoBack"/>
-      <w:bookmarkEnd w:id="15"/>
     </w:p>
     <w:sectPr>
       <w:type w:val="continuous"/>
@@ -10648,7 +10655,9 @@
 
 <file path=word/header1.xml><?xml version="1.0" encoding="utf-8"?>
 <w:hdr xmlns:wpc="http://schemas.microsoft.com/office/word/2010/wordprocessingCanvas" xmlns:mc="http://schemas.openxmlformats.org/markup-compatibility/2006" xmlns:o="urn:schemas-microsoft-com:office:office" xmlns:r="http://schemas.openxmlformats.org/officeDocument/2006/relationships" xmlns:m="http://schemas.openxmlformats.org/officeDocument/2006/math" xmlns:v="urn:schemas-microsoft-com:vml" xmlns:wp14="http://schemas.microsoft.com/office/word/2010/wordprocessingDrawing" xmlns:wp="http://schemas.openxmlformats.org/drawingml/2006/wordprocessingDrawing" xmlns:w10="urn:schemas-microsoft-com:office:word" xmlns:w="http://schemas.openxmlformats.org/wordprocessingml/2006/main" xmlns:w14="http://schemas.microsoft.com/office/word/2010/wordml" xmlns:w15="http://schemas.microsoft.com/office/word/2012/wordml" xmlns:wpg="http://schemas.microsoft.com/office/word/2010/wordprocessingGroup" xmlns:wpi="http://schemas.microsoft.com/office/word/2010/wordprocessingInk" xmlns:wne="http://schemas.microsoft.com/office/word/2006/wordml" xmlns:wps="http://schemas.microsoft.com/office/word/2010/wordprocessingShape" xmlns:wpsCustomData="http://www.wps.cn/officeDocument/2013/wpsCustomData" mc:Ignorable="w14 w15 wp14">
-  <w:p/>
+  <w:p>
+    <w:pPr/>
+  </w:p>
 </w:hdr>
 </file>
 
@@ -11040,6 +11049,7 @@
     <w:lsdException w:uiPriority="99" w:semiHidden="0" w:name="Normal Table"/>
     <w:lsdException w:uiPriority="99" w:name="annotation subject"/>
     <w:lsdException w:uiPriority="99" w:name="Balloon Text"/>
+    <w:lsdException w:uiPriority="99" w:name="Table Grid"/>
   </w:latentStyles>
   <w:style w:type="paragraph" w:default="1" w:styleId="1">
     <w:name w:val="Normal"/>

</xml_diff>

<commit_message>
add useful link, improve document to send
</commit_message>
<xml_diff>
--- a/projet_Elec/document_à_rendre/CDC_final.docx
+++ b/projet_Elec/document_à_rendre/CDC_final.docx
@@ -4628,16 +4628,65 @@
         <w:rPr>
           <w:sz w:val="24"/>
           <w:szCs w:val="24"/>
-          <w:highlight w:val="yellow"/>
+          <w:highlight w:val="none"/>
         </w:rPr>
       </w:pPr>
       <w:r>
         <w:rPr>
           <w:sz w:val="24"/>
           <w:szCs w:val="24"/>
-          <w:highlight w:val="yellow"/>
-        </w:rPr>
-        <w:t>Le produit à développer est un robot sur programmé en Python avec un micro-contrôleur Python. Ce robot devra être Plug&amp;Play c'est-à-dire qu’il sera possible de changer, remplacer ou même ajouter différents composants et périphériques sur le robot. Un shield devra être conçu pour pouvoir accueillir tout type de composant.</w:t>
+          <w:highlight w:val="none"/>
+        </w:rPr>
+        <w:t>Le produit à développer est un</w:t>
+      </w:r>
+      <w:r>
+        <w:rPr>
+          <w:sz w:val="24"/>
+          <w:szCs w:val="24"/>
+          <w:highlight w:val="none"/>
+        </w:rPr>
+        <w:t>e base robotique pédagogique</w:t>
+      </w:r>
+      <w:r>
+        <w:rPr>
+          <w:sz w:val="24"/>
+          <w:szCs w:val="24"/>
+          <w:highlight w:val="none"/>
+        </w:rPr>
+        <w:t xml:space="preserve"> programmé en Python avec un micro-contrôleur </w:t>
+      </w:r>
+      <w:r>
+        <w:rPr>
+          <w:sz w:val="24"/>
+          <w:szCs w:val="24"/>
+          <w:highlight w:val="none"/>
+        </w:rPr>
+        <w:t>WiPy 2.0</w:t>
+      </w:r>
+      <w:r>
+        <w:rPr>
+          <w:sz w:val="24"/>
+          <w:szCs w:val="24"/>
+          <w:highlight w:val="none"/>
+        </w:rPr>
+        <w:t xml:space="preserve">. Ce robot devra être Plug&amp;Play c'est-à-dire qu’il sera possible de changer, remplacer ou même ajouter différents composants et périphériques sur le robot. Un shield devra être conçu pour pouvoir accueillir </w:t>
+      </w:r>
+      <w:r>
+        <w:rPr>
+          <w:sz w:val="24"/>
+          <w:szCs w:val="24"/>
+          <w:highlight w:val="none"/>
+        </w:rPr>
+        <w:t>certain type de composants explicités dans ce cahier des charges. Ce robot aura pour objectif de faire découvrir à un public jeune, avec un langage simple et intuitif, la robotique d</w:t>
+      </w:r>
+      <w:r>
+        <w:rPr>
+          <w:rFonts w:hint="default"/>
+          <w:sz w:val="24"/>
+          <w:szCs w:val="24"/>
+          <w:highlight w:val="none"/>
+        </w:rPr>
+        <w:t>’un point de vue hardware et software.</w:t>
       </w:r>
     </w:p>
     <w:p>
@@ -4824,23 +4873,7 @@
           <w:color w:val="000000"/>
           <w:sz w:val="24"/>
         </w:rPr>
-        <w:t>La carte électronique du robot a des dimensions égales à 50mm (+/-</w:t>
-      </w:r>
-      <w:r>
-        <w:rPr>
-          <w:rFonts w:eastAsia="Times New Roman"/>
-          <w:color w:val="000000"/>
-          <w:sz w:val="24"/>
-        </w:rPr>
-        <w:t>2</w:t>
-      </w:r>
-      <w:r>
-        <w:rPr>
-          <w:rFonts w:eastAsia="Times New Roman"/>
-          <w:color w:val="000000"/>
-          <w:sz w:val="24"/>
-        </w:rPr>
-        <w:t>0mm) en</w:t>
+        <w:t>La carte électronique du robot a des dimensions égales à 50mm (+/-20mm) en</w:t>
       </w:r>
       <w:r>
         <w:rPr>
@@ -4857,23 +4890,7 @@
           <w:color w:val="000000"/>
           <w:sz w:val="24"/>
         </w:rPr>
-        <w:t>largeur, 80mm (+/-</w:t>
-      </w:r>
-      <w:r>
-        <w:rPr>
-          <w:rFonts w:eastAsia="Times New Roman"/>
-          <w:color w:val="000000"/>
-          <w:sz w:val="24"/>
-        </w:rPr>
-        <w:t>2</w:t>
-      </w:r>
-      <w:r>
-        <w:rPr>
-          <w:rFonts w:eastAsia="Times New Roman"/>
-          <w:color w:val="000000"/>
-          <w:sz w:val="24"/>
-        </w:rPr>
-        <w:t>0mm) en longueur.</w:t>
+        <w:t>largeur, 80mm (+/-20mm) en longueur.</w:t>
       </w:r>
     </w:p>
     <w:p>
@@ -5192,23 +5209,7 @@
           <w:color w:val="000000"/>
           <w:sz w:val="24"/>
         </w:rPr>
-        <w:t>Lithium-Polymère 2S pour fonctionner. Cet accumulateur est d'une capacité de 2000</w:t>
-      </w:r>
-      <w:r>
-        <w:rPr>
-          <w:rFonts w:eastAsia="Times New Roman"/>
-          <w:color w:val="000000"/>
-          <w:sz w:val="24"/>
-        </w:rPr>
-        <w:t xml:space="preserve"> à 3000</w:t>
-      </w:r>
-      <w:r>
-        <w:rPr>
-          <w:rFonts w:eastAsia="Times New Roman"/>
-          <w:color w:val="000000"/>
-          <w:sz w:val="24"/>
-        </w:rPr>
-        <w:t xml:space="preserve"> mah.</w:t>
+        <w:t>Lithium-Polymère 2S pour fonctionner. Cet accumulateur est d'une capacité de 2000 à 3000 mah.</w:t>
       </w:r>
     </w:p>
     <w:p>
@@ -5279,6 +5280,15 @@
           <w:sz w:val="24"/>
         </w:rPr>
         <w:t>EXIG_ROBOT_INTERRUPTEUR</w:t>
+      </w:r>
+      <w:r>
+        <w:rPr>
+          <w:rFonts w:eastAsia="Times New Roman"/>
+          <w:b/>
+          <w:color w:val="000000"/>
+          <w:sz w:val="24"/>
+        </w:rPr>
+        <w:t>(optionnel)</w:t>
       </w:r>
     </w:p>
     <w:p>
@@ -5533,7 +5543,23 @@
           <w:color w:val="000000"/>
           <w:sz w:val="24"/>
         </w:rPr>
-        <w:t>Le robot comporte au minimum six emplacement pour des périphériques de communication. Ces emplacements doivent être compatible infrarouge et compatible à une tension de 3.7V.</w:t>
+        <w:t>Le robot comporte au minimum six</w:t>
+      </w:r>
+      <w:r>
+        <w:rPr>
+          <w:rFonts w:eastAsia="Times New Roman"/>
+          <w:color w:val="000000"/>
+          <w:sz w:val="24"/>
+        </w:rPr>
+        <w:t>(+/-1)</w:t>
+      </w:r>
+      <w:r>
+        <w:rPr>
+          <w:rFonts w:eastAsia="Times New Roman"/>
+          <w:color w:val="000000"/>
+          <w:sz w:val="24"/>
+        </w:rPr>
+        <w:t xml:space="preserve"> emplacement pour des périphériques de communication. Ces emplacements doivent être compatible infrarouge et compatible à une tension de 3.7V.</w:t>
       </w:r>
     </w:p>
     <w:p>
@@ -5850,6 +5876,8 @@
         </w:rPr>
         <w:t xml:space="preserve"> micro-contrôleur Wipi2.0 permet de stocker des données sur une carte SD.</w:t>
       </w:r>
+      <w:bookmarkStart w:id="15" w:name="_GoBack"/>
+      <w:bookmarkEnd w:id="15"/>
     </w:p>
     <w:p>
       <w:pPr>
@@ -5986,39 +6014,7 @@
           <w:color w:val="000000"/>
           <w:sz w:val="24"/>
         </w:rPr>
-        <w:t xml:space="preserve">Le robot comporte </w:t>
-      </w:r>
-      <w:r>
-        <w:rPr>
-          <w:rFonts w:eastAsia="Times New Roman"/>
-          <w:color w:val="000000"/>
-          <w:sz w:val="24"/>
-        </w:rPr>
-        <w:t>deux</w:t>
-      </w:r>
-      <w:r>
-        <w:rPr>
-          <w:rFonts w:eastAsia="Times New Roman"/>
-          <w:color w:val="000000"/>
-          <w:sz w:val="24"/>
-        </w:rPr>
-        <w:t xml:space="preserve"> pont</w:t>
-      </w:r>
-      <w:r>
-        <w:rPr>
-          <w:rFonts w:eastAsia="Times New Roman"/>
-          <w:color w:val="000000"/>
-          <w:sz w:val="24"/>
-        </w:rPr>
-        <w:t>s</w:t>
-      </w:r>
-      <w:r>
-        <w:rPr>
-          <w:rFonts w:eastAsia="Times New Roman"/>
-          <w:color w:val="000000"/>
-          <w:sz w:val="24"/>
-        </w:rPr>
-        <w:t xml:space="preserve"> en H pour pouvoir actionner les moteurs dans les deux sens de rotations. Le pont en H devra être compatible avec une tension de 3.7V.</w:t>
+        <w:t>Le robot comporte deux ponts en H pour pouvoir actionner les moteurs dans les deux sens de rotations. Le pont en H devra être compatible avec une tension de 3.7V.</w:t>
       </w:r>
     </w:p>
     <w:p>
@@ -6161,16 +6157,7 @@
           <w:color w:val="000000"/>
           <w:sz w:val="24"/>
         </w:rPr>
-        <w:t>EXIG_ROBOT_COMUNICATION</w:t>
-      </w:r>
-      <w:r>
-        <w:rPr>
-          <w:rFonts w:eastAsia="Times New Roman"/>
-          <w:b/>
-          <w:color w:val="000000"/>
-          <w:sz w:val="24"/>
-        </w:rPr>
-        <w:t xml:space="preserve"> (optionnel)</w:t>
+        <w:t>EXIG_ROBOT_COMUNICATION (optionnel)</w:t>
       </w:r>
     </w:p>
     <w:p>
@@ -6561,10 +6548,24 @@
           <w:color w:val="000000"/>
           <w:sz w:val="24"/>
         </w:rPr>
-        <w:t>électroniques) nécessaires pour la fabrication d'un seul prototype du robot est inférieur à 120 € (+/-20€)TTC.</w:t>
-      </w:r>
-      <w:bookmarkStart w:id="15" w:name="_GoBack"/>
-      <w:bookmarkEnd w:id="15"/>
+        <w:t>électroniques) nécessaires pour la fabrication d'un seul prototype du robot est inférieur à 120 € (+/-</w:t>
+      </w:r>
+      <w:r>
+        <w:rPr>
+          <w:rFonts w:eastAsia="Times New Roman"/>
+          <w:color w:val="000000"/>
+          <w:sz w:val="24"/>
+        </w:rPr>
+        <w:t>6</w:t>
+      </w:r>
+      <w:r>
+        <w:rPr>
+          <w:rFonts w:eastAsia="Times New Roman"/>
+          <w:color w:val="000000"/>
+          <w:sz w:val="24"/>
+        </w:rPr>
+        <w:t>0€)TTC.</w:t>
+      </w:r>
     </w:p>
     <w:p>
       <w:pPr>

</xml_diff>